<commit_message>
Conclusione algoritmo generazione griglia
</commit_message>
<xml_diff>
--- a/4_Diari/Diario_27_10_2023.docx
+++ b/4_Diari/Diario_27_10_2023.docx
@@ -1027,8 +1027,6 @@
               </w:rPr>
               <w:t>false</w:t>
             </w:r>
-            <w:bookmarkStart w:id="3" w:name="_GoBack"/>
-            <w:bookmarkEnd w:id="3"/>
           </w:p>
         </w:tc>
       </w:tr>
@@ -1071,6 +1069,33 @@
                 <w:rFonts w:ascii="Arial" w:hAnsi="Arial" w:cs="Arial"/>
               </w:rPr>
             </w:pPr>
+            <w:r>
+              <w:rPr>
+                <w:rFonts w:ascii="Arial" w:hAnsi="Arial" w:cs="Arial"/>
+              </w:rPr>
+              <w:t xml:space="preserve">Creazione dello script </w:t>
+            </w:r>
+            <w:r>
+              <w:rPr>
+                <w:rFonts w:ascii="Arial" w:hAnsi="Arial" w:cs="Arial"/>
+                <w:i/>
+              </w:rPr>
+              <w:t>final-word-chooser.js</w:t>
+            </w:r>
+            <w:r>
+              <w:rPr>
+                <w:rFonts w:ascii="Arial" w:hAnsi="Arial" w:cs="Arial"/>
+                <w:i/>
+                <w:u w:val="single"/>
+              </w:rPr>
+              <w:t xml:space="preserve"> </w:t>
+            </w:r>
+            <w:r>
+              <w:rPr>
+                <w:rFonts w:ascii="Arial" w:hAnsi="Arial" w:cs="Arial"/>
+              </w:rPr>
+              <w:t>questo script gestisce la proposta della parola finale. Nello script viene fatta la richiesta del dizionario e vengono scelte casualmente 10 parole finali che l’utente può decidere se utilizzare.</w:t>
+            </w:r>
           </w:p>
         </w:tc>
       </w:tr>
@@ -1113,8 +1138,39 @@
               <w:rPr>
                 <w:rFonts w:ascii="Arial" w:hAnsi="Arial" w:cs="Arial"/>
               </w:rPr>
-              <w:tab/>
+              <w:t>Inserimento della parola finale scelta dall’utente nella griglia, e riempimento di eventuali spazi bianchi rimasti con lettere casuali.</w:t>
             </w:r>
+          </w:p>
+          <w:p>
+            <w:pPr>
+              <w:tabs>
+                <w:tab w:val="left" w:pos="1240"/>
+              </w:tabs>
+              <w:rPr>
+                <w:rFonts w:ascii="Arial" w:hAnsi="Arial" w:cs="Arial"/>
+              </w:rPr>
+            </w:pPr>
+            <w:r>
+              <w:rPr>
+                <w:rFonts w:ascii="Arial" w:hAnsi="Arial" w:cs="Arial"/>
+              </w:rPr>
+              <w:t xml:space="preserve">Aggiunta di alcune funzioni nel file </w:t>
+            </w:r>
+            <w:r>
+              <w:rPr>
+                <w:rFonts w:ascii="Arial" w:hAnsi="Arial" w:cs="Arial"/>
+                <w:i/>
+              </w:rPr>
+              <w:t>input-manager.js</w:t>
+            </w:r>
+            <w:r>
+              <w:rPr>
+                <w:rFonts w:ascii="Arial" w:hAnsi="Arial" w:cs="Arial"/>
+              </w:rPr>
+              <w:t xml:space="preserve"> per gestire il controllo dell’input della parola finale, per disabilitare tutti gli input al termine della generazione della griglia e eventualmente per inserire la parola finale dell’utente (selezionata dalla lista di quelle proposte) nell’input della parola finale.</w:t>
+            </w:r>
+            <w:bookmarkStart w:id="3" w:name="_GoBack"/>
+            <w:bookmarkEnd w:id="3"/>
           </w:p>
         </w:tc>
       </w:tr>
@@ -4924,7 +4980,7 @@
 </file>
 
 <file path=customXml/itemProps1.xml><?xml version="1.0" encoding="utf-8"?>
-<ds:datastoreItem xmlns:ds="http://schemas.openxmlformats.org/officeDocument/2006/customXml" ds:itemID="{98F185BE-4FA7-4882-BAE8-F12A1BDF75CF}">
+<ds:datastoreItem xmlns:ds="http://schemas.openxmlformats.org/officeDocument/2006/customXml" ds:itemID="{D4B9524C-13E7-43FB-81B7-6BBF88658B76}">
   <ds:schemaRefs>
     <ds:schemaRef ds:uri="http://schemas.openxmlformats.org/officeDocument/2006/bibliography"/>
   </ds:schemaRefs>

</xml_diff>